<commit_message>
4 major discoverirs :Pi
</commit_message>
<xml_diff>
--- a/learnings/emailers/Emailers general.docx
+++ b/learnings/emailers/Emailers general.docx
@@ -11,10 +11,1581 @@
       <w:r>
         <w:t xml:space="preserve"> general:</w:t>
       </w:r>
-    </w:p>
-    <w:p>
+      <w:r>
+        <w:t xml:space="preserve"> </w:t>
+      </w:r>
+    </w:p>
+    <w:p>
+      <w:r>
+        <w:t xml:space="preserve">SOD: Pixel </w:t>
+      </w:r>
+      <w:proofErr w:type="spellStart"/>
+      <w:r>
+        <w:t>perection</w:t>
+      </w:r>
+      <w:proofErr w:type="spellEnd"/>
+      <w:r>
+        <w:t xml:space="preserve"> and unit testing litmus. Font and line heights</w:t>
+      </w:r>
+    </w:p>
+    <w:p>
+      <w:pPr>
+        <w:pStyle w:val="ListParagraph"/>
+        <w:numPr>
+          <w:ilvl w:val="0"/>
+          <w:numId w:val="1"/>
+        </w:numPr>
+      </w:pPr>
+      <w:r>
+        <w:t>Hiding something on mobile</w:t>
+      </w:r>
+    </w:p>
+    <w:p>
+      <w:pPr>
+        <w:pStyle w:val="ListParagraph"/>
+      </w:pPr>
+      <w:r>
+        <w:t xml:space="preserve">Use </w:t>
+      </w:r>
+      <w:proofErr w:type="spellStart"/>
+      <w:r>
+        <w:t>classs</w:t>
+      </w:r>
+      <w:proofErr w:type="spellEnd"/>
+      <w:r>
+        <w:t xml:space="preserve"> email no mob</w:t>
+      </w:r>
+    </w:p>
+    <w:p>
+      <w:pPr>
+        <w:pStyle w:val="ListParagraph"/>
+      </w:pPr>
+      <w:proofErr w:type="gramStart"/>
+      <w:r>
+        <w:t>class=</w:t>
+      </w:r>
+      <w:proofErr w:type="spellStart"/>
+      <w:proofErr w:type="gramEnd"/>
+      <w:r>
+        <w:t>emailnomob</w:t>
+      </w:r>
+      <w:proofErr w:type="spellEnd"/>
+      <w:r>
+        <w:t>] {</w:t>
+      </w:r>
+    </w:p>
+    <w:p>
+      <w:pPr>
+        <w:pStyle w:val="ListParagraph"/>
+      </w:pPr>
+      <w:r>
+        <w:t xml:space="preserve">        </w:t>
+      </w:r>
+      <w:proofErr w:type="gramStart"/>
+      <w:r>
+        <w:t>display</w:t>
+      </w:r>
+      <w:proofErr w:type="gramEnd"/>
+      <w:r>
+        <w:t>: none !important;</w:t>
+      </w:r>
+    </w:p>
+    <w:p>
+      <w:pPr>
+        <w:pStyle w:val="ListParagraph"/>
+      </w:pPr>
+      <w:r>
+        <w:tab/>
+      </w:r>
+      <w:r>
+        <w:tab/>
+      </w:r>
+      <w:proofErr w:type="gramStart"/>
+      <w:r>
+        <w:t>width:</w:t>
+      </w:r>
+      <w:proofErr w:type="gramEnd"/>
+      <w:r>
+        <w:t>0 !</w:t>
+      </w:r>
+      <w:proofErr w:type="gramStart"/>
+      <w:r>
+        <w:t>important</w:t>
+      </w:r>
+      <w:proofErr w:type="gramEnd"/>
+      <w:r>
+        <w:t>;</w:t>
+      </w:r>
+    </w:p>
+    <w:p>
+      <w:pPr>
+        <w:pStyle w:val="ListParagraph"/>
+      </w:pPr>
+      <w:r>
+        <w:tab/>
+      </w:r>
+      <w:r>
+        <w:tab/>
+      </w:r>
+      <w:proofErr w:type="gramStart"/>
+      <w:r>
+        <w:t>min-width:</w:t>
+      </w:r>
+      <w:proofErr w:type="gramEnd"/>
+      <w:r>
+        <w:t>0 !</w:t>
+      </w:r>
+      <w:proofErr w:type="gramStart"/>
+      <w:r>
+        <w:t>important</w:t>
+      </w:r>
+      <w:proofErr w:type="gramEnd"/>
+      <w:r>
+        <w:t>;</w:t>
+      </w:r>
+    </w:p>
+    <w:p>
+      <w:pPr>
+        <w:pStyle w:val="ListParagraph"/>
+      </w:pPr>
+      <w:r>
+        <w:tab/>
+      </w:r>
+      <w:r>
+        <w:tab/>
+      </w:r>
+      <w:proofErr w:type="gramStart"/>
+      <w:r>
+        <w:t>max-width:</w:t>
+      </w:r>
+      <w:proofErr w:type="gramEnd"/>
+      <w:r>
+        <w:t>0 !</w:t>
+      </w:r>
+      <w:proofErr w:type="gramStart"/>
+      <w:r>
+        <w:t>important</w:t>
+      </w:r>
+      <w:proofErr w:type="gramEnd"/>
+      <w:r>
+        <w:t>;</w:t>
+      </w:r>
+    </w:p>
+    <w:p>
+      <w:pPr>
+        <w:pStyle w:val="ListParagraph"/>
+      </w:pPr>
+      <w:r>
+        <w:tab/>
+      </w:r>
+      <w:r>
+        <w:tab/>
+      </w:r>
+      <w:proofErr w:type="gramStart"/>
+      <w:r>
+        <w:t>height:</w:t>
+      </w:r>
+      <w:proofErr w:type="gramEnd"/>
+      <w:r>
+        <w:t>0 !</w:t>
+      </w:r>
+      <w:proofErr w:type="gramStart"/>
+      <w:r>
+        <w:t>important</w:t>
+      </w:r>
+      <w:proofErr w:type="gramEnd"/>
+      <w:r>
+        <w:t>;</w:t>
+      </w:r>
+    </w:p>
+    <w:p>
+      <w:pPr>
+        <w:pStyle w:val="ListParagraph"/>
+      </w:pPr>
+      <w:r>
+        <w:tab/>
+      </w:r>
+      <w:r>
+        <w:tab/>
+      </w:r>
+      <w:proofErr w:type="gramStart"/>
+      <w:r>
+        <w:t>max-height:</w:t>
+      </w:r>
+      <w:proofErr w:type="gramEnd"/>
+      <w:r>
+        <w:t>0 !</w:t>
+      </w:r>
+      <w:proofErr w:type="gramStart"/>
+      <w:r>
+        <w:t>important</w:t>
+      </w:r>
+      <w:proofErr w:type="gramEnd"/>
+      <w:r>
+        <w:t>;</w:t>
+      </w:r>
+    </w:p>
+    <w:p>
+      <w:pPr>
+        <w:pStyle w:val="ListParagraph"/>
+      </w:pPr>
+      <w:r>
+        <w:tab/>
+      </w:r>
+      <w:r>
+        <w:tab/>
+      </w:r>
+      <w:proofErr w:type="gramStart"/>
+      <w:r>
+        <w:t>min-height:</w:t>
+      </w:r>
+      <w:proofErr w:type="gramEnd"/>
+      <w:r>
+        <w:t>0 !</w:t>
+      </w:r>
+      <w:proofErr w:type="gramStart"/>
+      <w:r>
+        <w:t>important</w:t>
+      </w:r>
+      <w:proofErr w:type="gramEnd"/>
+      <w:r>
+        <w:t>;</w:t>
+      </w:r>
+    </w:p>
+    <w:p>
+      <w:pPr>
+        <w:pStyle w:val="ListParagraph"/>
+      </w:pPr>
+      <w:r>
+        <w:tab/>
+      </w:r>
+      <w:r>
+        <w:tab/>
+      </w:r>
+      <w:proofErr w:type="spellStart"/>
+      <w:proofErr w:type="gramStart"/>
+      <w:r>
+        <w:t>visibility:</w:t>
+      </w:r>
+      <w:proofErr w:type="gramEnd"/>
+      <w:r>
+        <w:t>hidden</w:t>
+      </w:r>
+      <w:proofErr w:type="spellEnd"/>
+      <w:r>
+        <w:t xml:space="preserve"> !important;</w:t>
+      </w:r>
+    </w:p>
+    <w:p>
+      <w:pPr>
+        <w:pStyle w:val="ListParagraph"/>
+      </w:pPr>
+      <w:r>
+        <w:tab/>
+      </w:r>
+      <w:r>
+        <w:tab/>
+      </w:r>
+      <w:proofErr w:type="gramStart"/>
+      <w:r>
+        <w:t>font-size:</w:t>
+      </w:r>
+      <w:proofErr w:type="gramEnd"/>
+      <w:r>
+        <w:t>0 !</w:t>
+      </w:r>
+      <w:proofErr w:type="gramStart"/>
+      <w:r>
+        <w:t>important</w:t>
+      </w:r>
+      <w:proofErr w:type="gramEnd"/>
+      <w:r>
+        <w:t>;</w:t>
+      </w:r>
+    </w:p>
+    <w:p>
+      <w:pPr>
+        <w:pStyle w:val="ListParagraph"/>
+      </w:pPr>
+      <w:r>
+        <w:tab/>
+      </w:r>
+      <w:r>
+        <w:tab/>
+      </w:r>
+      <w:proofErr w:type="gramStart"/>
+      <w:r>
+        <w:t>line-height:</w:t>
+      </w:r>
+      <w:proofErr w:type="gramEnd"/>
+      <w:r>
+        <w:t>0 !</w:t>
+      </w:r>
+      <w:proofErr w:type="gramStart"/>
+      <w:r>
+        <w:t>important</w:t>
+      </w:r>
+      <w:proofErr w:type="gramEnd"/>
+      <w:r>
+        <w:t>;</w:t>
+      </w:r>
+    </w:p>
+    <w:p>
+      <w:pPr>
+        <w:pStyle w:val="ListParagraph"/>
+      </w:pPr>
+      <w:r>
+        <w:t xml:space="preserve">      }</w:t>
+      </w:r>
+    </w:p>
+    <w:p>
+      <w:pPr>
+        <w:pStyle w:val="ListParagraph"/>
+        <w:numPr>
+          <w:ilvl w:val="0"/>
+          <w:numId w:val="1"/>
+        </w:numPr>
+      </w:pPr>
+      <w:r>
+        <w:t>For providing a space vertically….</w:t>
+      </w:r>
+    </w:p>
+    <w:p>
+      <w:pPr>
+        <w:pStyle w:val="ListParagraph"/>
+      </w:pPr>
+      <w:r>
+        <w:t>&lt;td class="f21_cta" style="font-size</w:t>
+      </w:r>
+      <w:proofErr w:type="gramStart"/>
+      <w:r>
+        <w:t>:20px</w:t>
+      </w:r>
+      <w:proofErr w:type="gramEnd"/>
+      <w:r>
+        <w:t>;line-height: 20px;height:20px;" height="12"&gt;&amp;</w:t>
+      </w:r>
+      <w:proofErr w:type="spellStart"/>
+      <w:r>
+        <w:t>nbsp</w:t>
+      </w:r>
+      <w:proofErr w:type="spellEnd"/>
+      <w:r>
+        <w:t>;&lt;/td&gt;</w:t>
+      </w:r>
+    </w:p>
+    <w:p>
+      <w:pPr>
+        <w:pStyle w:val="ListParagraph"/>
+      </w:pPr>
+      <w:proofErr w:type="gramStart"/>
+      <w:r>
+        <w:t>td[</w:t>
+      </w:r>
+      <w:proofErr w:type="gramEnd"/>
+      <w:r>
+        <w:t>class=f21_cta]{</w:t>
+      </w:r>
+    </w:p>
+    <w:p>
+      <w:pPr>
+        <w:pStyle w:val="ListParagraph"/>
+      </w:pPr>
+      <w:r>
+        <w:tab/>
+      </w:r>
+      <w:r>
+        <w:tab/>
+      </w:r>
+      <w:proofErr w:type="gramStart"/>
+      <w:r>
+        <w:t>height:</w:t>
+      </w:r>
+      <w:proofErr w:type="gramEnd"/>
+      <w:r>
+        <w:t>10px!important;</w:t>
+      </w:r>
+    </w:p>
+    <w:p>
+      <w:pPr>
+        <w:pStyle w:val="ListParagraph"/>
+      </w:pPr>
+      <w:r>
+        <w:tab/>
+      </w:r>
+      <w:r>
+        <w:tab/>
+      </w:r>
+      <w:proofErr w:type="gramStart"/>
+      <w:r>
+        <w:t>line-height:</w:t>
+      </w:r>
+      <w:proofErr w:type="gramEnd"/>
+      <w:r>
+        <w:t>10px!important;</w:t>
+      </w:r>
+    </w:p>
+    <w:p>
+      <w:pPr>
+        <w:pStyle w:val="ListParagraph"/>
+      </w:pPr>
+      <w:r>
+        <w:tab/>
+      </w:r>
+      <w:r>
+        <w:tab/>
+      </w:r>
+      <w:proofErr w:type="gramStart"/>
+      <w:r>
+        <w:t>font-size:</w:t>
+      </w:r>
+      <w:proofErr w:type="gramEnd"/>
+      <w:r>
+        <w:t>10px!important;</w:t>
+      </w:r>
+    </w:p>
+    <w:p>
+      <w:pPr>
+        <w:pStyle w:val="ListParagraph"/>
+      </w:pPr>
+      <w:r>
+        <w:tab/>
+        <w:t>}</w:t>
+      </w:r>
+    </w:p>
+    <w:p>
+      <w:pPr>
+        <w:pStyle w:val="ListParagraph"/>
+        <w:numPr>
+          <w:ilvl w:val="0"/>
+          <w:numId w:val="1"/>
+        </w:numPr>
+      </w:pPr>
+      <w:proofErr w:type="spellStart"/>
+      <w:r>
+        <w:t>Mso-hideall</w:t>
+      </w:r>
+      <w:proofErr w:type="spellEnd"/>
+      <w:r>
+        <w:t xml:space="preserve"> hides from desktop as </w:t>
+      </w:r>
+      <w:r>
+        <w:t xml:space="preserve">the normal display none </w:t>
+      </w:r>
+      <w:proofErr w:type="spellStart"/>
+      <w:r>
+        <w:t>doesnot</w:t>
+      </w:r>
+      <w:proofErr w:type="spellEnd"/>
+      <w:r>
+        <w:t xml:space="preserve"> work well </w:t>
+      </w:r>
+      <w:r>
+        <w:t>Microsoft rendering used in outlook</w:t>
+      </w:r>
+      <w:r>
+        <w:t>.</w:t>
+      </w:r>
+    </w:p>
+    <w:p>
+      <w:pPr>
+        <w:pStyle w:val="ListParagraph"/>
+      </w:pPr>
+      <w:r>
+        <w:t xml:space="preserve">For others </w:t>
+      </w:r>
+      <w:proofErr w:type="spellStart"/>
+      <w:r>
+        <w:t>display</w:t>
+      </w:r>
+      <w:proofErr w:type="gramStart"/>
+      <w:r>
+        <w:t>:none</w:t>
+      </w:r>
+      <w:proofErr w:type="spellEnd"/>
+      <w:proofErr w:type="gramEnd"/>
+      <w:r>
+        <w:t xml:space="preserve"> works fine</w:t>
+      </w:r>
+    </w:p>
+    <w:p>
+      <w:pPr>
+        <w:pStyle w:val="ListParagraph"/>
+      </w:pPr>
+      <w:r>
+        <w:t xml:space="preserve">And we add class </w:t>
+      </w:r>
+      <w:proofErr w:type="spellStart"/>
+      <w:r>
+        <w:t>mobileshow</w:t>
+      </w:r>
+      <w:proofErr w:type="spellEnd"/>
+      <w:r>
+        <w:t>/</w:t>
+      </w:r>
+      <w:proofErr w:type="spellStart"/>
+      <w:r>
+        <w:t>gmail</w:t>
+      </w:r>
+      <w:proofErr w:type="spellEnd"/>
+      <w:r>
+        <w:t xml:space="preserve"> for it!</w:t>
+      </w:r>
+    </w:p>
+    <w:p>
+      <w:pPr>
+        <w:pStyle w:val="ListParagraph"/>
+      </w:pPr>
+      <w:r>
+        <w:t>*[class=</w:t>
+      </w:r>
+      <w:proofErr w:type="spellStart"/>
+      <w:r>
+        <w:t>gmail</w:t>
+      </w:r>
+      <w:proofErr w:type="spellEnd"/>
+      <w:r>
+        <w:t>] {</w:t>
+      </w:r>
+    </w:p>
+    <w:p>
+      <w:pPr>
+        <w:pStyle w:val="ListParagraph"/>
+      </w:pPr>
+      <w:r>
+        <w:tab/>
+      </w:r>
+      <w:proofErr w:type="gramStart"/>
+      <w:r>
+        <w:t>display</w:t>
+      </w:r>
+      <w:proofErr w:type="gramEnd"/>
+      <w:r>
+        <w:t xml:space="preserve">: </w:t>
+      </w:r>
+      <w:proofErr w:type="spellStart"/>
+      <w:r>
+        <w:t>block!important</w:t>
+      </w:r>
+      <w:proofErr w:type="spellEnd"/>
+      <w:r>
+        <w:t>;</w:t>
+      </w:r>
+    </w:p>
+    <w:p>
+      <w:pPr>
+        <w:pStyle w:val="ListParagraph"/>
+      </w:pPr>
+      <w:r>
+        <w:tab/>
+      </w:r>
+      <w:proofErr w:type="gramStart"/>
+      <w:r>
+        <w:t>width</w:t>
+      </w:r>
+      <w:proofErr w:type="gramEnd"/>
+      <w:r>
+        <w:t xml:space="preserve">: </w:t>
+      </w:r>
+      <w:proofErr w:type="spellStart"/>
+      <w:r>
+        <w:t>auto!important</w:t>
+      </w:r>
+      <w:proofErr w:type="spellEnd"/>
+      <w:r>
+        <w:t>;</w:t>
+      </w:r>
+    </w:p>
+    <w:p>
+      <w:pPr>
+        <w:pStyle w:val="ListParagraph"/>
+      </w:pPr>
+      <w:r>
+        <w:tab/>
+      </w:r>
+      <w:proofErr w:type="gramStart"/>
+      <w:r>
+        <w:t>overflow</w:t>
+      </w:r>
+      <w:proofErr w:type="gramEnd"/>
+      <w:r>
+        <w:t xml:space="preserve">: </w:t>
+      </w:r>
+      <w:proofErr w:type="spellStart"/>
+      <w:r>
+        <w:t>visible!important</w:t>
+      </w:r>
+      <w:proofErr w:type="spellEnd"/>
+      <w:r>
+        <w:t>;</w:t>
+      </w:r>
+    </w:p>
+    <w:p>
+      <w:pPr>
+        <w:pStyle w:val="ListParagraph"/>
+      </w:pPr>
+      <w:r>
+        <w:tab/>
+      </w:r>
+      <w:proofErr w:type="gramStart"/>
+      <w:r>
+        <w:t>float</w:t>
+      </w:r>
+      <w:proofErr w:type="gramEnd"/>
+      <w:r>
+        <w:t>: none !important;</w:t>
+      </w:r>
+    </w:p>
+    <w:p>
+      <w:pPr>
+        <w:pStyle w:val="ListParagraph"/>
+      </w:pPr>
+      <w:r>
+        <w:tab/>
+      </w:r>
+      <w:proofErr w:type="gramStart"/>
+      <w:r>
+        <w:t>height</w:t>
+      </w:r>
+      <w:proofErr w:type="gramEnd"/>
+      <w:r>
+        <w:t xml:space="preserve">: </w:t>
+      </w:r>
+      <w:proofErr w:type="spellStart"/>
+      <w:r>
+        <w:t>inherit!important</w:t>
+      </w:r>
+      <w:proofErr w:type="spellEnd"/>
+      <w:r>
+        <w:t>;</w:t>
+      </w:r>
+    </w:p>
+    <w:p>
+      <w:pPr>
+        <w:pStyle w:val="ListParagraph"/>
+      </w:pPr>
+      <w:r>
+        <w:tab/>
+      </w:r>
+      <w:proofErr w:type="gramStart"/>
+      <w:r>
+        <w:t>max-height</w:t>
+      </w:r>
+      <w:proofErr w:type="gramEnd"/>
+      <w:r>
+        <w:t xml:space="preserve">: </w:t>
+      </w:r>
+      <w:proofErr w:type="spellStart"/>
+      <w:r>
+        <w:t>inherit!important</w:t>
+      </w:r>
+      <w:proofErr w:type="spellEnd"/>
+      <w:r>
+        <w:t>;</w:t>
+      </w:r>
+    </w:p>
+    <w:p>
+      <w:pPr>
+        <w:pStyle w:val="ListParagraph"/>
+      </w:pPr>
+      <w:r>
+        <w:t>}</w:t>
+      </w:r>
+    </w:p>
+    <w:p>
+      <w:pPr>
+        <w:pStyle w:val="ListParagraph"/>
+      </w:pPr>
+    </w:p>
+    <w:p>
+      <w:pPr>
+        <w:pStyle w:val="ListParagraph"/>
+      </w:pPr>
+      <w:r>
+        <w:t xml:space="preserve">Note: </w:t>
+      </w:r>
+      <w:proofErr w:type="spellStart"/>
+      <w:r>
+        <w:t>gmail</w:t>
+      </w:r>
+      <w:proofErr w:type="spellEnd"/>
+      <w:r>
+        <w:t xml:space="preserve"> hack is used for displaying different images in mobile as well as desktop.</w:t>
+      </w:r>
+    </w:p>
+    <w:p>
+      <w:pPr>
+        <w:pStyle w:val="ListParagraph"/>
+      </w:pPr>
+    </w:p>
+    <w:p>
+      <w:pPr>
+        <w:pStyle w:val="ListParagraph"/>
+        <w:rPr>
+          <w:color w:val="BF8F00" w:themeColor="accent4" w:themeShade="BF"/>
+        </w:rPr>
+      </w:pPr>
+      <w:r>
+        <w:rPr>
+          <w:color w:val="BF8F00" w:themeColor="accent4" w:themeShade="BF"/>
+        </w:rPr>
+        <w:t>&lt;</w:t>
+      </w:r>
+      <w:proofErr w:type="spellStart"/>
+      <w:proofErr w:type="gramStart"/>
+      <w:r>
+        <w:rPr>
+          <w:color w:val="BF8F00" w:themeColor="accent4" w:themeShade="BF"/>
+        </w:rPr>
+        <w:t>tr</w:t>
+      </w:r>
+      <w:proofErr w:type="spellEnd"/>
+      <w:proofErr w:type="gramEnd"/>
+      <w:r>
+        <w:rPr>
+          <w:color w:val="BF8F00" w:themeColor="accent4" w:themeShade="BF"/>
+        </w:rPr>
+        <w:t>&gt;&lt;!--Hero image--&gt;</w:t>
+      </w:r>
+    </w:p>
+    <w:p>
+      <w:pPr>
+        <w:pStyle w:val="ListParagraph"/>
+        <w:rPr>
+          <w:color w:val="BF8F00" w:themeColor="accent4" w:themeShade="BF"/>
+        </w:rPr>
+      </w:pPr>
+      <w:r>
+        <w:rPr>
+          <w:color w:val="BF8F00" w:themeColor="accent4" w:themeShade="BF"/>
+        </w:rPr>
+        <w:t xml:space="preserve">                      &lt;</w:t>
+      </w:r>
+      <w:proofErr w:type="spellStart"/>
+      <w:r>
+        <w:rPr>
+          <w:color w:val="BF8F00" w:themeColor="accent4" w:themeShade="BF"/>
+        </w:rPr>
+        <w:t>td</w:t>
+      </w:r>
+      <w:proofErr w:type="spellEnd"/>
+      <w:r>
+        <w:rPr>
+          <w:color w:val="BF8F00" w:themeColor="accent4" w:themeShade="BF"/>
+        </w:rPr>
+        <w:t xml:space="preserve"> align="left" </w:t>
+      </w:r>
+      <w:proofErr w:type="spellStart"/>
+      <w:r>
+        <w:rPr>
+          <w:color w:val="BF8F00" w:themeColor="accent4" w:themeShade="BF"/>
+        </w:rPr>
+        <w:t>valign</w:t>
+      </w:r>
+      <w:proofErr w:type="spellEnd"/>
+      <w:r>
+        <w:rPr>
+          <w:color w:val="BF8F00" w:themeColor="accent4" w:themeShade="BF"/>
+        </w:rPr>
+        <w:t>="top"&gt;</w:t>
+      </w:r>
+    </w:p>
+    <w:p>
+      <w:pPr>
+        <w:pStyle w:val="ListParagraph"/>
+        <w:rPr>
+          <w:color w:val="BF8F00" w:themeColor="accent4" w:themeShade="BF"/>
+        </w:rPr>
+      </w:pPr>
+      <w:r>
+        <w:rPr>
+          <w:color w:val="BF8F00" w:themeColor="accent4" w:themeShade="BF"/>
+        </w:rPr>
+        <w:tab/>
+      </w:r>
+      <w:r>
+        <w:rPr>
+          <w:color w:val="BF8F00" w:themeColor="accent4" w:themeShade="BF"/>
+        </w:rPr>
+        <w:tab/>
+      </w:r>
+      <w:r>
+        <w:rPr>
+          <w:color w:val="BF8F00" w:themeColor="accent4" w:themeShade="BF"/>
+        </w:rPr>
+        <w:tab/>
+      </w:r>
+      <w:r>
+        <w:rPr>
+          <w:color w:val="BF8F00" w:themeColor="accent4" w:themeShade="BF"/>
+        </w:rPr>
+        <w:tab/>
+      </w:r>
+      <w:r>
+        <w:rPr>
+          <w:color w:val="BF8F00" w:themeColor="accent4" w:themeShade="BF"/>
+        </w:rPr>
+        <w:tab/>
+      </w:r>
+      <w:r>
+        <w:rPr>
+          <w:color w:val="BF8F00" w:themeColor="accent4" w:themeShade="BF"/>
+        </w:rPr>
+        <w:tab/>
+      </w:r>
+      <w:r>
+        <w:rPr>
+          <w:color w:val="BF8F00" w:themeColor="accent4" w:themeShade="BF"/>
+        </w:rPr>
+        <w:tab/>
+      </w:r>
+      <w:r>
+        <w:rPr>
+          <w:color w:val="BF8F00" w:themeColor="accent4" w:themeShade="BF"/>
+        </w:rPr>
+        <w:tab/>
+      </w:r>
+      <w:r>
+        <w:rPr>
+          <w:color w:val="BF8F00" w:themeColor="accent4" w:themeShade="BF"/>
+        </w:rPr>
+        <w:tab/>
+      </w:r>
+      <w:r>
+        <w:rPr>
+          <w:color w:val="BF8F00" w:themeColor="accent4" w:themeShade="BF"/>
+        </w:rPr>
+        <w:tab/>
+      </w:r>
+      <w:r>
+        <w:rPr>
+          <w:color w:val="BF8F00" w:themeColor="accent4" w:themeShade="BF"/>
+        </w:rPr>
+        <w:tab/>
+      </w:r>
+      <w:r>
+        <w:rPr>
+          <w:color w:val="BF8F00" w:themeColor="accent4" w:themeShade="BF"/>
+        </w:rPr>
+        <w:tab/>
+        <w:t>&lt;a href="http://www.shangri-la.com/dlp/year-end-</w:t>
+      </w:r>
+      <w:r>
+        <w:rPr>
+          <w:color w:val="BF8F00" w:themeColor="accent4" w:themeShade="BF"/>
+        </w:rPr>
+        <w:lastRenderedPageBreak/>
+        <w:t>getaway/?WT.mc_id=SLIM_201611_GLOBAL_EDM_GC_HeroBanner_CONTROLDefault_Q42016YearEndCmp_EN" style="</w:t>
+      </w:r>
+      <w:proofErr w:type="spellStart"/>
+      <w:r>
+        <w:rPr>
+          <w:color w:val="BF8F00" w:themeColor="accent4" w:themeShade="BF"/>
+        </w:rPr>
+        <w:t>display</w:t>
+      </w:r>
+      <w:proofErr w:type="gramStart"/>
+      <w:r>
+        <w:rPr>
+          <w:color w:val="BF8F00" w:themeColor="accent4" w:themeShade="BF"/>
+        </w:rPr>
+        <w:t>:block</w:t>
+      </w:r>
+      <w:proofErr w:type="spellEnd"/>
+      <w:proofErr w:type="gramEnd"/>
+      <w:r>
+        <w:rPr>
+          <w:color w:val="BF8F00" w:themeColor="accent4" w:themeShade="BF"/>
+        </w:rPr>
+        <w:t>"&gt;&lt;!--[if !</w:t>
+      </w:r>
+      <w:proofErr w:type="spellStart"/>
+      <w:r>
+        <w:rPr>
+          <w:color w:val="BF8F00" w:themeColor="accent4" w:themeShade="BF"/>
+        </w:rPr>
+        <w:t>mso</w:t>
+      </w:r>
+      <w:proofErr w:type="spellEnd"/>
+      <w:r>
+        <w:rPr>
+          <w:color w:val="BF8F00" w:themeColor="accent4" w:themeShade="BF"/>
+        </w:rPr>
+        <w:t xml:space="preserve"> 9]&gt;&lt;!--&gt;</w:t>
+      </w:r>
+    </w:p>
+    <w:p>
+      <w:pPr>
+        <w:pStyle w:val="ListParagraph"/>
+        <w:rPr>
+          <w:color w:val="BF8F00" w:themeColor="accent4" w:themeShade="BF"/>
+        </w:rPr>
+      </w:pPr>
+      <w:r>
+        <w:rPr>
+          <w:color w:val="BF8F00" w:themeColor="accent4" w:themeShade="BF"/>
+        </w:rPr>
+        <w:t xml:space="preserve">                        </w:t>
+      </w:r>
+    </w:p>
+    <w:p>
+      <w:pPr>
+        <w:pStyle w:val="ListParagraph"/>
+        <w:rPr>
+          <w:color w:val="BF8F00" w:themeColor="accent4" w:themeShade="BF"/>
+        </w:rPr>
+      </w:pPr>
+      <w:r>
+        <w:rPr>
+          <w:color w:val="BF8F00" w:themeColor="accent4" w:themeShade="BF"/>
+        </w:rPr>
+        <w:t xml:space="preserve">                        &lt;div class="</w:t>
+      </w:r>
+      <w:proofErr w:type="spellStart"/>
+      <w:r>
+        <w:rPr>
+          <w:color w:val="BF8F00" w:themeColor="accent4" w:themeShade="BF"/>
+        </w:rPr>
+        <w:t>gmail</w:t>
+      </w:r>
+      <w:proofErr w:type="spellEnd"/>
+      <w:r>
+        <w:rPr>
+          <w:color w:val="BF8F00" w:themeColor="accent4" w:themeShade="BF"/>
+        </w:rPr>
+        <w:t xml:space="preserve">" style="display: none; width: 0; overflow: hidden; float: left; max-height: 0; </w:t>
+      </w:r>
+      <w:proofErr w:type="spellStart"/>
+      <w:r>
+        <w:rPr>
+          <w:color w:val="BF8F00" w:themeColor="accent4" w:themeShade="BF"/>
+        </w:rPr>
+        <w:t>mso-hide:all</w:t>
+      </w:r>
+      <w:proofErr w:type="spellEnd"/>
+      <w:r>
+        <w:rPr>
+          <w:color w:val="BF8F00" w:themeColor="accent4" w:themeShade="BF"/>
+        </w:rPr>
+        <w:t>;"&gt; &lt;</w:t>
+      </w:r>
+      <w:proofErr w:type="spellStart"/>
+      <w:r>
+        <w:rPr>
+          <w:color w:val="BF8F00" w:themeColor="accent4" w:themeShade="BF"/>
+        </w:rPr>
+        <w:t>img</w:t>
+      </w:r>
+      <w:proofErr w:type="spellEnd"/>
+      <w:r>
+        <w:rPr>
+          <w:color w:val="BF8F00" w:themeColor="accent4" w:themeShade="BF"/>
+        </w:rPr>
+        <w:t xml:space="preserve"> class="emailwrapto100pc" height="1" border="0" width="1" alt="Gift yourself more travel time with best available room rates and up to USD 200 dining credit." </w:t>
+      </w:r>
+      <w:proofErr w:type="spellStart"/>
+      <w:r>
+        <w:rPr>
+          <w:color w:val="BF8F00" w:themeColor="accent4" w:themeShade="BF"/>
+        </w:rPr>
+        <w:t>src</w:t>
+      </w:r>
+      <w:proofErr w:type="spellEnd"/>
+      <w:r>
+        <w:rPr>
+          <w:color w:val="BF8F00" w:themeColor="accent4" w:themeShade="BF"/>
+        </w:rPr>
+        <w:t xml:space="preserve">="images/hero-mob.jpg" style="display: block; border: </w:t>
+      </w:r>
+      <w:proofErr w:type="spellStart"/>
+      <w:r>
+        <w:rPr>
+          <w:color w:val="BF8F00" w:themeColor="accent4" w:themeShade="BF"/>
+        </w:rPr>
+        <w:t>none;color</w:t>
+      </w:r>
+      <w:proofErr w:type="spellEnd"/>
+      <w:r>
+        <w:rPr>
+          <w:color w:val="BF8F00" w:themeColor="accent4" w:themeShade="BF"/>
+        </w:rPr>
+        <w:t>:#004977;"&gt; &lt;/div&gt;</w:t>
+      </w:r>
+    </w:p>
+    <w:p>
+      <w:pPr>
+        <w:pStyle w:val="ListParagraph"/>
+        <w:rPr>
+          <w:color w:val="BF8F00" w:themeColor="accent4" w:themeShade="BF"/>
+        </w:rPr>
+      </w:pPr>
+      <w:r>
+        <w:rPr>
+          <w:color w:val="BF8F00" w:themeColor="accent4" w:themeShade="BF"/>
+        </w:rPr>
+        <w:t xml:space="preserve">                        </w:t>
+      </w:r>
+    </w:p>
+    <w:p>
+      <w:pPr>
+        <w:pStyle w:val="ListParagraph"/>
+        <w:rPr>
+          <w:color w:val="BF8F00" w:themeColor="accent4" w:themeShade="BF"/>
+        </w:rPr>
+      </w:pPr>
+      <w:r>
+        <w:rPr>
+          <w:color w:val="BF8F00" w:themeColor="accent4" w:themeShade="BF"/>
+        </w:rPr>
+        <w:t xml:space="preserve">                        &lt;!--&lt;</w:t>
+      </w:r>
+      <w:proofErr w:type="gramStart"/>
+      <w:r>
+        <w:rPr>
+          <w:color w:val="BF8F00" w:themeColor="accent4" w:themeShade="BF"/>
+        </w:rPr>
+        <w:t>![</w:t>
+      </w:r>
+      <w:proofErr w:type="spellStart"/>
+      <w:proofErr w:type="gramEnd"/>
+      <w:r>
+        <w:rPr>
+          <w:color w:val="BF8F00" w:themeColor="accent4" w:themeShade="BF"/>
+        </w:rPr>
+        <w:t>endif</w:t>
+      </w:r>
+      <w:proofErr w:type="spellEnd"/>
+      <w:r>
+        <w:rPr>
+          <w:color w:val="BF8F00" w:themeColor="accent4" w:themeShade="BF"/>
+        </w:rPr>
+        <w:t xml:space="preserve">]--&gt; </w:t>
+      </w:r>
+    </w:p>
+    <w:p>
+      <w:pPr>
+        <w:pStyle w:val="ListParagraph"/>
+        <w:rPr>
+          <w:color w:val="BF8F00" w:themeColor="accent4" w:themeShade="BF"/>
+        </w:rPr>
+      </w:pPr>
+      <w:r>
+        <w:rPr>
+          <w:color w:val="BF8F00" w:themeColor="accent4" w:themeShade="BF"/>
+        </w:rPr>
+        <w:t xml:space="preserve">                        &lt;</w:t>
+      </w:r>
+      <w:proofErr w:type="spellStart"/>
+      <w:r>
+        <w:rPr>
+          <w:color w:val="BF8F00" w:themeColor="accent4" w:themeShade="BF"/>
+        </w:rPr>
+        <w:t>img</w:t>
+      </w:r>
+      <w:proofErr w:type="spellEnd"/>
+      <w:r>
+        <w:rPr>
+          <w:color w:val="BF8F00" w:themeColor="accent4" w:themeShade="BF"/>
+        </w:rPr>
+        <w:t xml:space="preserve"> class="</w:t>
+      </w:r>
+      <w:proofErr w:type="spellStart"/>
+      <w:r>
+        <w:rPr>
+          <w:color w:val="BF8F00" w:themeColor="accent4" w:themeShade="BF"/>
+        </w:rPr>
+        <w:t>emailnomob</w:t>
+      </w:r>
+      <w:proofErr w:type="spellEnd"/>
+      <w:r>
+        <w:rPr>
+          <w:color w:val="BF8F00" w:themeColor="accent4" w:themeShade="BF"/>
+        </w:rPr>
+        <w:t xml:space="preserve">" height="250" border="0" width="600" alt="Gift yourself more travel time with best available room rates and up to USD 200 dining credit." </w:t>
+      </w:r>
+      <w:proofErr w:type="spellStart"/>
+      <w:r>
+        <w:rPr>
+          <w:color w:val="BF8F00" w:themeColor="accent4" w:themeShade="BF"/>
+        </w:rPr>
+        <w:t>src</w:t>
+      </w:r>
+      <w:proofErr w:type="spellEnd"/>
+      <w:r>
+        <w:rPr>
+          <w:color w:val="BF8F00" w:themeColor="accent4" w:themeShade="BF"/>
+        </w:rPr>
+        <w:t>="images/hero-desk.jpg" style="</w:t>
+      </w:r>
+      <w:proofErr w:type="spellStart"/>
+      <w:r>
+        <w:rPr>
+          <w:color w:val="BF8F00" w:themeColor="accent4" w:themeShade="BF"/>
+        </w:rPr>
+        <w:t>display</w:t>
+      </w:r>
+      <w:proofErr w:type="gramStart"/>
+      <w:r>
+        <w:rPr>
+          <w:color w:val="BF8F00" w:themeColor="accent4" w:themeShade="BF"/>
+        </w:rPr>
+        <w:t>:block</w:t>
+      </w:r>
+      <w:proofErr w:type="spellEnd"/>
+      <w:proofErr w:type="gramEnd"/>
+      <w:r>
+        <w:rPr>
+          <w:color w:val="BF8F00" w:themeColor="accent4" w:themeShade="BF"/>
+        </w:rPr>
+        <w:t xml:space="preserve">; </w:t>
+      </w:r>
+      <w:proofErr w:type="spellStart"/>
+      <w:r>
+        <w:rPr>
+          <w:color w:val="BF8F00" w:themeColor="accent4" w:themeShade="BF"/>
+        </w:rPr>
+        <w:t>border-style:none</w:t>
+      </w:r>
+      <w:proofErr w:type="spellEnd"/>
+      <w:r>
+        <w:rPr>
+          <w:color w:val="BF8F00" w:themeColor="accent4" w:themeShade="BF"/>
+        </w:rPr>
+        <w:t>; min-width:600px;color:#004977;"&gt;&lt;/a&gt;&lt;/td&gt;</w:t>
+      </w:r>
+    </w:p>
+    <w:p>
+      <w:pPr>
+        <w:pStyle w:val="ListParagraph"/>
+        <w:rPr>
+          <w:color w:val="BF8F00" w:themeColor="accent4" w:themeShade="BF"/>
+        </w:rPr>
+      </w:pPr>
+      <w:r>
+        <w:rPr>
+          <w:color w:val="BF8F00" w:themeColor="accent4" w:themeShade="BF"/>
+        </w:rPr>
+        <w:t xml:space="preserve">                    &lt;/</w:t>
+      </w:r>
+      <w:proofErr w:type="spellStart"/>
+      <w:proofErr w:type="gramStart"/>
+      <w:r>
+        <w:rPr>
+          <w:color w:val="BF8F00" w:themeColor="accent4" w:themeShade="BF"/>
+        </w:rPr>
+        <w:t>tr</w:t>
+      </w:r>
+      <w:proofErr w:type="spellEnd"/>
+      <w:proofErr w:type="gramEnd"/>
+      <w:r>
+        <w:rPr>
+          <w:color w:val="BF8F00" w:themeColor="accent4" w:themeShade="BF"/>
+        </w:rPr>
+        <w:t>&gt;</w:t>
+      </w:r>
+    </w:p>
+    <w:p>
+      <w:pPr>
+        <w:pStyle w:val="ListParagraph"/>
+        <w:rPr>
+          <w:color w:val="BF8F00" w:themeColor="accent4" w:themeShade="BF"/>
+        </w:rPr>
+      </w:pPr>
+    </w:p>
+    <w:p>
+      <w:pPr>
+        <w:pStyle w:val="ListParagraph"/>
+      </w:pPr>
+      <w:r>
+        <w:t xml:space="preserve">Outlook desktop </w:t>
+      </w:r>
+      <w:proofErr w:type="spellStart"/>
+      <w:r>
+        <w:t>doesnot</w:t>
+      </w:r>
+      <w:proofErr w:type="spellEnd"/>
+      <w:r>
+        <w:t xml:space="preserve"> read display. Outlook mobile does.</w:t>
+      </w:r>
+    </w:p>
+    <w:p>
+      <w:pPr>
+        <w:pStyle w:val="ListParagraph"/>
+      </w:pPr>
+    </w:p>
+    <w:p>
+      <w:pPr>
+        <w:pStyle w:val="ListParagraph"/>
+        <w:numPr>
+          <w:ilvl w:val="0"/>
+          <w:numId w:val="1"/>
+        </w:numPr>
+      </w:pPr>
+      <w:r>
+        <w:t>Button format:</w:t>
+      </w:r>
+    </w:p>
+    <w:p>
+      <w:pPr>
+        <w:pStyle w:val="ListParagraph"/>
+      </w:pPr>
+      <w:r>
+        <w:t>Guide to VML based buttons</w:t>
+      </w:r>
+    </w:p>
+    <w:p>
+      <w:pPr>
+        <w:pStyle w:val="ListParagraph"/>
+      </w:pPr>
+      <w:hyperlink r:id="rId5" w:history="1">
+        <w:r>
+          <w:rPr>
+            <w:rStyle w:val="Hyperlink"/>
+          </w:rPr>
+          <w:t>https://litmus.com/blog/a-guide-to-bulletproof-buttons-in-email-design</w:t>
+        </w:r>
+      </w:hyperlink>
+    </w:p>
+    <w:p>
+      <w:pPr>
+        <w:pStyle w:val="ListParagraph"/>
+      </w:pPr>
       <w:bookmarkStart w:id="0" w:name="_GoBack"/>
       <w:bookmarkEnd w:id="0"/>
+    </w:p>
+    <w:p>
+      <w:pPr>
+        <w:pStyle w:val="ListParagraph"/>
+        <w:rPr>
+          <w:color w:val="BF8F00" w:themeColor="accent4" w:themeShade="BF"/>
+        </w:rPr>
+      </w:pPr>
+      <w:r>
+        <w:rPr>
+          <w:color w:val="BF8F00" w:themeColor="accent4" w:themeShade="BF"/>
+        </w:rPr>
+        <w:t>&lt;td class="</w:t>
+      </w:r>
+      <w:proofErr w:type="spellStart"/>
+      <w:r>
+        <w:rPr>
+          <w:color w:val="BF8F00" w:themeColor="accent4" w:themeShade="BF"/>
+        </w:rPr>
+        <w:t>belowcta</w:t>
+      </w:r>
+      <w:proofErr w:type="spellEnd"/>
+      <w:r>
+        <w:rPr>
+          <w:color w:val="BF8F00" w:themeColor="accent4" w:themeShade="BF"/>
+        </w:rPr>
+        <w:t xml:space="preserve">" align="center"&gt;&lt;div&gt;&lt;!--[if </w:t>
+      </w:r>
+      <w:proofErr w:type="spellStart"/>
+      <w:r>
+        <w:rPr>
+          <w:color w:val="BF8F00" w:themeColor="accent4" w:themeShade="BF"/>
+        </w:rPr>
+        <w:t>mso</w:t>
+      </w:r>
+      <w:proofErr w:type="spellEnd"/>
+      <w:r>
+        <w:rPr>
+          <w:color w:val="BF8F00" w:themeColor="accent4" w:themeShade="BF"/>
+        </w:rPr>
+        <w:t>]&gt;</w:t>
+      </w:r>
+    </w:p>
+    <w:p>
+      <w:pPr>
+        <w:pStyle w:val="ListParagraph"/>
+        <w:rPr>
+          <w:color w:val="BF8F00" w:themeColor="accent4" w:themeShade="BF"/>
+        </w:rPr>
+      </w:pPr>
+      <w:r>
+        <w:rPr>
+          <w:color w:val="BF8F00" w:themeColor="accent4" w:themeShade="BF"/>
+        </w:rPr>
+        <w:t>&lt;</w:t>
+      </w:r>
+      <w:proofErr w:type="spellStart"/>
+      <w:r>
+        <w:rPr>
+          <w:color w:val="BF8F00" w:themeColor="accent4" w:themeShade="BF"/>
+        </w:rPr>
+        <w:t>v:rect</w:t>
+      </w:r>
+      <w:proofErr w:type="spellEnd"/>
+      <w:r>
+        <w:rPr>
+          <w:color w:val="BF8F00" w:themeColor="accent4" w:themeShade="BF"/>
+        </w:rPr>
+        <w:t xml:space="preserve"> </w:t>
+      </w:r>
+      <w:proofErr w:type="spellStart"/>
+      <w:r>
+        <w:rPr>
+          <w:color w:val="BF8F00" w:themeColor="accent4" w:themeShade="BF"/>
+        </w:rPr>
+        <w:t>xmlns:v</w:t>
+      </w:r>
+      <w:proofErr w:type="spellEnd"/>
+      <w:r>
+        <w:rPr>
+          <w:color w:val="BF8F00" w:themeColor="accent4" w:themeShade="BF"/>
+        </w:rPr>
+        <w:t>="</w:t>
+      </w:r>
+      <w:proofErr w:type="spellStart"/>
+      <w:r>
+        <w:rPr>
+          <w:color w:val="BF8F00" w:themeColor="accent4" w:themeShade="BF"/>
+        </w:rPr>
+        <w:t>urn:schemas-microsoft-com:vml</w:t>
+      </w:r>
+      <w:proofErr w:type="spellEnd"/>
+      <w:r>
+        <w:rPr>
+          <w:color w:val="BF8F00" w:themeColor="accent4" w:themeShade="BF"/>
+        </w:rPr>
+        <w:t xml:space="preserve">" </w:t>
+      </w:r>
+      <w:proofErr w:type="spellStart"/>
+      <w:r>
+        <w:rPr>
+          <w:color w:val="BF8F00" w:themeColor="accent4" w:themeShade="BF"/>
+        </w:rPr>
+        <w:t>xmlns:w</w:t>
+      </w:r>
+      <w:proofErr w:type="spellEnd"/>
+      <w:r>
+        <w:rPr>
+          <w:color w:val="BF8F00" w:themeColor="accent4" w:themeShade="BF"/>
+        </w:rPr>
+        <w:t>="</w:t>
+      </w:r>
+      <w:proofErr w:type="spellStart"/>
+      <w:r>
+        <w:rPr>
+          <w:color w:val="BF8F00" w:themeColor="accent4" w:themeShade="BF"/>
+        </w:rPr>
+        <w:t>urn:schemas-microsoft-com:office:word</w:t>
+      </w:r>
+      <w:proofErr w:type="spellEnd"/>
+      <w:r>
+        <w:rPr>
+          <w:color w:val="BF8F00" w:themeColor="accent4" w:themeShade="BF"/>
+        </w:rPr>
+        <w:t xml:space="preserve">" href="http://www.shangri-la.com/dlp/year-end-getaway/?WT.mc_id=SLIM_201611_GLOBAL_EDM_GC_CTA_CONTROLDefault_Q42016YearEndCmp_EN" style="height:40px;v-text-anchor:middle;width:168px;" </w:t>
+      </w:r>
+      <w:proofErr w:type="spellStart"/>
+      <w:r>
+        <w:rPr>
+          <w:color w:val="BF8F00" w:themeColor="accent4" w:themeShade="BF"/>
+        </w:rPr>
+        <w:t>strokecolor</w:t>
+      </w:r>
+      <w:proofErr w:type="spellEnd"/>
+      <w:r>
+        <w:rPr>
+          <w:color w:val="BF8F00" w:themeColor="accent4" w:themeShade="BF"/>
+        </w:rPr>
+        <w:t xml:space="preserve">="#ab8d47" </w:t>
+      </w:r>
+      <w:proofErr w:type="spellStart"/>
+      <w:r>
+        <w:rPr>
+          <w:color w:val="BF8F00" w:themeColor="accent4" w:themeShade="BF"/>
+        </w:rPr>
+        <w:t>fillcolor</w:t>
+      </w:r>
+      <w:proofErr w:type="spellEnd"/>
+      <w:r>
+        <w:rPr>
+          <w:color w:val="BF8F00" w:themeColor="accent4" w:themeShade="BF"/>
+        </w:rPr>
+        <w:t>="#</w:t>
+      </w:r>
+      <w:proofErr w:type="spellStart"/>
+      <w:r>
+        <w:rPr>
+          <w:color w:val="BF8F00" w:themeColor="accent4" w:themeShade="BF"/>
+        </w:rPr>
+        <w:t>ffffff</w:t>
+      </w:r>
+      <w:proofErr w:type="spellEnd"/>
+      <w:r>
+        <w:rPr>
+          <w:color w:val="BF8F00" w:themeColor="accent4" w:themeShade="BF"/>
+        </w:rPr>
+        <w:t>"&gt;</w:t>
+      </w:r>
+    </w:p>
+    <w:p>
+      <w:pPr>
+        <w:pStyle w:val="ListParagraph"/>
+        <w:rPr>
+          <w:color w:val="BF8F00" w:themeColor="accent4" w:themeShade="BF"/>
+        </w:rPr>
+      </w:pPr>
+      <w:r>
+        <w:rPr>
+          <w:color w:val="BF8F00" w:themeColor="accent4" w:themeShade="BF"/>
+        </w:rPr>
+        <w:t>&lt;</w:t>
+      </w:r>
+      <w:proofErr w:type="spellStart"/>
+      <w:r>
+        <w:rPr>
+          <w:color w:val="BF8F00" w:themeColor="accent4" w:themeShade="BF"/>
+        </w:rPr>
+        <w:t>w</w:t>
+      </w:r>
+      <w:proofErr w:type="gramStart"/>
+      <w:r>
+        <w:rPr>
+          <w:color w:val="BF8F00" w:themeColor="accent4" w:themeShade="BF"/>
+        </w:rPr>
+        <w:t>:anchorlock</w:t>
+      </w:r>
+      <w:proofErr w:type="spellEnd"/>
+      <w:proofErr w:type="gramEnd"/>
+      <w:r>
+        <w:rPr>
+          <w:color w:val="BF8F00" w:themeColor="accent4" w:themeShade="BF"/>
+        </w:rPr>
+        <w:t>/&gt;</w:t>
+      </w:r>
+    </w:p>
+    <w:p>
+      <w:pPr>
+        <w:pStyle w:val="ListParagraph"/>
+        <w:rPr>
+          <w:color w:val="BF8F00" w:themeColor="accent4" w:themeShade="BF"/>
+        </w:rPr>
+      </w:pPr>
+      <w:r>
+        <w:rPr>
+          <w:color w:val="BF8F00" w:themeColor="accent4" w:themeShade="BF"/>
+        </w:rPr>
+        <w:t>&lt;center style="color</w:t>
+      </w:r>
+      <w:proofErr w:type="gramStart"/>
+      <w:r>
+        <w:rPr>
+          <w:color w:val="BF8F00" w:themeColor="accent4" w:themeShade="BF"/>
+        </w:rPr>
+        <w:t>:#</w:t>
+      </w:r>
+      <w:proofErr w:type="gramEnd"/>
+      <w:r>
+        <w:rPr>
+          <w:color w:val="BF8F00" w:themeColor="accent4" w:themeShade="BF"/>
+        </w:rPr>
+        <w:t>ab8d47;font-family:sans-serif;font-size:13px;font-weight:bold;"&gt;BOOK NOW&lt;/center&gt;</w:t>
+      </w:r>
+    </w:p>
+    <w:p>
+      <w:pPr>
+        <w:pStyle w:val="ListParagraph"/>
+        <w:rPr>
+          <w:color w:val="BF8F00" w:themeColor="accent4" w:themeShade="BF"/>
+        </w:rPr>
+      </w:pPr>
+      <w:r>
+        <w:rPr>
+          <w:color w:val="BF8F00" w:themeColor="accent4" w:themeShade="BF"/>
+        </w:rPr>
+        <w:t>&lt;/</w:t>
+      </w:r>
+      <w:proofErr w:type="spellStart"/>
+      <w:r>
+        <w:rPr>
+          <w:color w:val="BF8F00" w:themeColor="accent4" w:themeShade="BF"/>
+        </w:rPr>
+        <w:t>v</w:t>
+      </w:r>
+      <w:proofErr w:type="gramStart"/>
+      <w:r>
+        <w:rPr>
+          <w:color w:val="BF8F00" w:themeColor="accent4" w:themeShade="BF"/>
+        </w:rPr>
+        <w:t>:rect</w:t>
+      </w:r>
+      <w:proofErr w:type="spellEnd"/>
+      <w:proofErr w:type="gramEnd"/>
+      <w:r>
+        <w:rPr>
+          <w:color w:val="BF8F00" w:themeColor="accent4" w:themeShade="BF"/>
+        </w:rPr>
+        <w:t>&gt;</w:t>
+      </w:r>
+    </w:p>
+    <w:p>
+      <w:pPr>
+        <w:pStyle w:val="ListParagraph"/>
+        <w:rPr>
+          <w:color w:val="BF8F00" w:themeColor="accent4" w:themeShade="BF"/>
+        </w:rPr>
+      </w:pPr>
+      <w:proofErr w:type="gramStart"/>
+      <w:r>
+        <w:rPr>
+          <w:color w:val="BF8F00" w:themeColor="accent4" w:themeShade="BF"/>
+        </w:rPr>
+        <w:t>&lt;![</w:t>
+      </w:r>
+      <w:proofErr w:type="spellStart"/>
+      <w:proofErr w:type="gramEnd"/>
+      <w:r>
+        <w:rPr>
+          <w:color w:val="BF8F00" w:themeColor="accent4" w:themeShade="BF"/>
+        </w:rPr>
+        <w:t>endif</w:t>
+      </w:r>
+      <w:proofErr w:type="spellEnd"/>
+      <w:r>
+        <w:rPr>
+          <w:color w:val="BF8F00" w:themeColor="accent4" w:themeShade="BF"/>
+        </w:rPr>
+        <w:t xml:space="preserve">]--&gt; </w:t>
+      </w:r>
+    </w:p>
+    <w:p>
+      <w:pPr>
+        <w:pStyle w:val="ListParagraph"/>
+        <w:rPr>
+          <w:color w:val="BF8F00" w:themeColor="accent4" w:themeShade="BF"/>
+        </w:rPr>
+      </w:pPr>
+      <w:r>
+        <w:rPr>
+          <w:color w:val="BF8F00" w:themeColor="accent4" w:themeShade="BF"/>
+        </w:rPr>
+        <w:t xml:space="preserve">                                  &lt;a class="</w:t>
+      </w:r>
+      <w:proofErr w:type="spellStart"/>
+      <w:r>
+        <w:rPr>
+          <w:color w:val="BF8F00" w:themeColor="accent4" w:themeShade="BF"/>
+        </w:rPr>
+        <w:t>bigcta</w:t>
+      </w:r>
+      <w:proofErr w:type="spellEnd"/>
+      <w:r>
+        <w:rPr>
+          <w:color w:val="BF8F00" w:themeColor="accent4" w:themeShade="BF"/>
+        </w:rPr>
+        <w:t>" href="http://www.shangri-la.com/dlp/year-end-getaway/?WT.mc_id=SLIM_201611_GLOBAL_EDM_GC_CTA_CONTROLDefault_Q42016YearEndCmp_EN" style="background-color:#ffffff;border:2px solid #ab8d47;color:#ab8d47;display:inline-block;font-family:Arial, Helvetica, sans-serif;text-align:center;text-decoration:none;width:164px;-webkit-text-size-adjust:none;mso-hide:all; line-height: 36px; font-size: 13px;display: inline-block; font-weight: bold;"&gt;BOOK NOW&lt;/a&gt; &lt;/div&gt;&lt;/td&gt;</w:t>
+      </w:r>
+    </w:p>
+    <w:p>
+      <w:pPr>
+        <w:pStyle w:val="ListParagraph"/>
+        <w:rPr>
+          <w:color w:val="BF8F00" w:themeColor="accent4" w:themeShade="BF"/>
+        </w:rPr>
+      </w:pPr>
     </w:p>
     <w:sectPr>
       <w:pgSz w:w="12240" w:h="15840"/>
@@ -24,6 +1595,100 @@
     </w:sectPr>
   </w:body>
 </w:document>
+</file>
+
+<file path=word/numbering.xml><?xml version="1.0" encoding="utf-8"?>
+<w:numbering xmlns:wpc="http://schemas.microsoft.com/office/word/2010/wordprocessingCanvas" xmlns:mc="http://schemas.openxmlformats.org/markup-compatibility/2006" xmlns:o="urn:schemas-microsoft-com:office:office" xmlns:r="http://schemas.openxmlformats.org/officeDocument/2006/relationships" xmlns:m="http://schemas.openxmlformats.org/officeDocument/2006/math" xmlns:v="urn:schemas-microsoft-com:vml" xmlns:wp14="http://schemas.microsoft.com/office/word/2010/wordprocessingDrawing" xmlns:wp="http://schemas.openxmlformats.org/drawingml/2006/wordprocessingDrawing" xmlns:w10="urn:schemas-microsoft-com:office:word" xmlns:w="http://schemas.openxmlformats.org/wordprocessingml/2006/main" xmlns:w14="http://schemas.microsoft.com/office/word/2010/wordml" xmlns:w15="http://schemas.microsoft.com/office/word/2012/wordml" xmlns:wpg="http://schemas.microsoft.com/office/word/2010/wordprocessingGroup" xmlns:wpi="http://schemas.microsoft.com/office/word/2010/wordprocessingInk" xmlns:wne="http://schemas.microsoft.com/office/word/2006/wordml" xmlns:wps="http://schemas.microsoft.com/office/word/2010/wordprocessingShape" mc:Ignorable="w14 w15 wp14">
+  <w:abstractNum w:abstractNumId="0">
+    <w:nsid w:val="0E9A4E93"/>
+    <w:multiLevelType w:val="hybridMultilevel"/>
+    <w:tmpl w:val="5B4AB85C"/>
+    <w:lvl w:ilvl="0" w:tplc="0409000F">
+      <w:start w:val="1"/>
+      <w:numFmt w:val="decimal"/>
+      <w:lvlText w:val="%1."/>
+      <w:lvlJc w:val="left"/>
+      <w:pPr>
+        <w:ind w:left="720" w:hanging="360"/>
+      </w:pPr>
+    </w:lvl>
+    <w:lvl w:ilvl="1" w:tplc="04090019" w:tentative="1">
+      <w:start w:val="1"/>
+      <w:numFmt w:val="lowerLetter"/>
+      <w:lvlText w:val="%2."/>
+      <w:lvlJc w:val="left"/>
+      <w:pPr>
+        <w:ind w:left="1440" w:hanging="360"/>
+      </w:pPr>
+    </w:lvl>
+    <w:lvl w:ilvl="2" w:tplc="0409001B" w:tentative="1">
+      <w:start w:val="1"/>
+      <w:numFmt w:val="lowerRoman"/>
+      <w:lvlText w:val="%3."/>
+      <w:lvlJc w:val="right"/>
+      <w:pPr>
+        <w:ind w:left="2160" w:hanging="180"/>
+      </w:pPr>
+    </w:lvl>
+    <w:lvl w:ilvl="3" w:tplc="0409000F" w:tentative="1">
+      <w:start w:val="1"/>
+      <w:numFmt w:val="decimal"/>
+      <w:lvlText w:val="%4."/>
+      <w:lvlJc w:val="left"/>
+      <w:pPr>
+        <w:ind w:left="2880" w:hanging="360"/>
+      </w:pPr>
+    </w:lvl>
+    <w:lvl w:ilvl="4" w:tplc="04090019" w:tentative="1">
+      <w:start w:val="1"/>
+      <w:numFmt w:val="lowerLetter"/>
+      <w:lvlText w:val="%5."/>
+      <w:lvlJc w:val="left"/>
+      <w:pPr>
+        <w:ind w:left="3600" w:hanging="360"/>
+      </w:pPr>
+    </w:lvl>
+    <w:lvl w:ilvl="5" w:tplc="0409001B" w:tentative="1">
+      <w:start w:val="1"/>
+      <w:numFmt w:val="lowerRoman"/>
+      <w:lvlText w:val="%6."/>
+      <w:lvlJc w:val="right"/>
+      <w:pPr>
+        <w:ind w:left="4320" w:hanging="180"/>
+      </w:pPr>
+    </w:lvl>
+    <w:lvl w:ilvl="6" w:tplc="0409000F" w:tentative="1">
+      <w:start w:val="1"/>
+      <w:numFmt w:val="decimal"/>
+      <w:lvlText w:val="%7."/>
+      <w:lvlJc w:val="left"/>
+      <w:pPr>
+        <w:ind w:left="5040" w:hanging="360"/>
+      </w:pPr>
+    </w:lvl>
+    <w:lvl w:ilvl="7" w:tplc="04090019" w:tentative="1">
+      <w:start w:val="1"/>
+      <w:numFmt w:val="lowerLetter"/>
+      <w:lvlText w:val="%8."/>
+      <w:lvlJc w:val="left"/>
+      <w:pPr>
+        <w:ind w:left="5760" w:hanging="360"/>
+      </w:pPr>
+    </w:lvl>
+    <w:lvl w:ilvl="8" w:tplc="0409001B" w:tentative="1">
+      <w:start w:val="1"/>
+      <w:numFmt w:val="lowerRoman"/>
+      <w:lvlText w:val="%9."/>
+      <w:lvlJc w:val="right"/>
+      <w:pPr>
+        <w:ind w:left="6480" w:hanging="180"/>
+      </w:pPr>
+    </w:lvl>
+  </w:abstractNum>
+  <w:num w:numId="1">
+    <w:abstractNumId w:val="0"/>
+  </w:num>
+</w:numbering>
 </file>
 
 <file path=word/styles.xml><?xml version="1.0" encoding="utf-8"?>
@@ -447,6 +2112,28 @@
     <w:semiHidden/>
     <w:unhideWhenUsed/>
   </w:style>
+  <w:style w:type="paragraph" w:styleId="ListParagraph">
+    <w:name w:val="List Paragraph"/>
+    <w:basedOn w:val="Normal"/>
+    <w:uiPriority w:val="34"/>
+    <w:qFormat/>
+    <w:rsid w:val="008955C4"/>
+    <w:pPr>
+      <w:ind w:left="720"/>
+      <w:contextualSpacing/>
+    </w:pPr>
+  </w:style>
+  <w:style w:type="character" w:styleId="Hyperlink">
+    <w:name w:val="Hyperlink"/>
+    <w:basedOn w:val="DefaultParagraphFont"/>
+    <w:uiPriority w:val="99"/>
+    <w:unhideWhenUsed/>
+    <w:rsid w:val="002D582F"/>
+    <w:rPr>
+      <w:color w:val="0563C1" w:themeColor="hyperlink"/>
+      <w:u w:val="single"/>
+    </w:rPr>
+  </w:style>
 </w:styles>
 </file>
 

</xml_diff>